<commit_message>
Documentos de mapeo v2.0
</commit_message>
<xml_diff>
--- a/6. Proceso para obtener los resultados del mapeo.docx
+++ b/6. Proceso para obtener los resultados del mapeo.docx
@@ -2,16 +2,6 @@
 <file path=word/document.xml><?xml version="1.0" encoding="utf-8"?>
 <w:document xmlns:wpc="http://schemas.microsoft.com/office/word/2010/wordprocessingCanvas" xmlns:cx="http://schemas.microsoft.com/office/drawing/2014/chartex" xmlns:cx1="http://schemas.microsoft.com/office/drawing/2015/9/8/chartex" xmlns:cx2="http://schemas.microsoft.com/office/drawing/2015/10/21/chartex" xmlns:cx3="http://schemas.microsoft.com/office/drawing/2016/5/9/chartex" xmlns:cx4="http://schemas.microsoft.com/office/drawing/2016/5/10/chartex" xmlns:cx5="http://schemas.microsoft.com/office/drawing/2016/5/11/chartex" xmlns:cx6="http://schemas.microsoft.com/office/drawing/2016/5/12/chartex" xmlns:cx7="http://schemas.microsoft.com/office/drawing/2016/5/13/chartex" xmlns:cx8="http://schemas.microsoft.com/office/drawing/2016/5/14/chartex" xmlns:mc="http://schemas.openxmlformats.org/markup-compatibility/2006" xmlns:aink="http://schemas.microsoft.com/office/drawing/2016/ink" xmlns:am3d="http://schemas.microsoft.com/office/drawing/2017/model3d" xmlns:o="urn:schemas-microsoft-com:office:office" xmlns:r="http://schemas.openxmlformats.org/officeDocument/2006/relationships" xmlns:m="http://schemas.openxmlformats.org/officeDocument/2006/math" xmlns:v="urn:schemas-microsoft-com:vml" xmlns:wp14="http://schemas.microsoft.com/office/word/2010/wordprocessingDrawing" xmlns:wp="http://schemas.openxmlformats.org/drawingml/2006/wordprocessingDrawing" xmlns:w10="urn:schemas-microsoft-com:office:word" xmlns:w="http://schemas.openxmlformats.org/wordprocessingml/2006/main" xmlns:w14="http://schemas.microsoft.com/office/word/2010/wordml" xmlns:w15="http://schemas.microsoft.com/office/word/2012/wordml" xmlns:w16cex="http://schemas.microsoft.com/office/word/2018/wordml/cex" xmlns:w16cid="http://schemas.microsoft.com/office/word/2016/wordml/cid" xmlns:w16="http://schemas.microsoft.com/office/word/2018/wordml" xmlns:w16sdtdh="http://schemas.microsoft.com/office/word/2020/wordml/sdtdatahash" xmlns:w16se="http://schemas.microsoft.com/office/word/2015/wordml/symex" xmlns:wpg="http://schemas.microsoft.com/office/word/2010/wordprocessingGroup" xmlns:wpi="http://schemas.microsoft.com/office/word/2010/wordprocessingInk" xmlns:wne="http://schemas.microsoft.com/office/word/2006/wordml" xmlns:wps="http://schemas.microsoft.com/office/word/2010/wordprocessingShape" mc:Ignorable="w14 w15 w16se w16cid w16 w16cex w16sdtdh wp14">
   <w:body>
-    <w:p>
-      <w:pPr>
-        <w:spacing w:line="480" w:lineRule="auto"/>
-        <w:jc w:val="both"/>
-        <w:rPr>
-          <w:sz w:val="24"/>
-          <w:szCs w:val="24"/>
-        </w:rPr>
-      </w:pPr>
-    </w:p>
     <w:p>
       <w:pPr>
         <w:spacing w:line="480" w:lineRule="auto"/>
@@ -743,6 +733,7 @@
                 <w:szCs w:val="16"/>
               </w:rPr>
             </w:pPr>
+            <w:proofErr w:type="spellStart"/>
             <w:r>
               <w:rPr>
                 <w:sz w:val="16"/>
@@ -750,6 +741,7 @@
               </w:rPr>
               <w:t>ScienceDirect</w:t>
             </w:r>
+            <w:proofErr w:type="spellEnd"/>
           </w:p>
         </w:tc>
         <w:tc>
@@ -959,6 +951,7 @@
                 <w:szCs w:val="16"/>
               </w:rPr>
             </w:pPr>
+            <w:proofErr w:type="spellStart"/>
             <w:r>
               <w:rPr>
                 <w:sz w:val="16"/>
@@ -966,6 +959,7 @@
               </w:rPr>
               <w:t>SpringerLink</w:t>
             </w:r>
+            <w:proofErr w:type="spellEnd"/>
           </w:p>
         </w:tc>
         <w:tc>
@@ -1175,6 +1169,7 @@
                 <w:szCs w:val="16"/>
               </w:rPr>
             </w:pPr>
+            <w:proofErr w:type="spellStart"/>
             <w:r>
               <w:rPr>
                 <w:sz w:val="16"/>
@@ -1182,6 +1177,7 @@
               </w:rPr>
               <w:t>Scopus</w:t>
             </w:r>
+            <w:proofErr w:type="spellEnd"/>
           </w:p>
         </w:tc>
         <w:tc>
@@ -1396,8 +1392,17 @@
                 <w:sz w:val="16"/>
                 <w:szCs w:val="16"/>
               </w:rPr>
-              <w:t>Google Scholar</w:t>
-            </w:r>
+              <w:t xml:space="preserve">Google </w:t>
+            </w:r>
+            <w:proofErr w:type="spellStart"/>
+            <w:r>
+              <w:rPr>
+                <w:sz w:val="16"/>
+                <w:szCs w:val="16"/>
+              </w:rPr>
+              <w:t>Scholar</w:t>
+            </w:r>
+            <w:proofErr w:type="spellEnd"/>
           </w:p>
         </w:tc>
         <w:tc>

</xml_diff>